<commit_message>
notebook final + guiao
</commit_message>
<xml_diff>
--- a/Documentos/GuiãoVideo.docx
+++ b/Documentos/GuiãoVideo.docx
@@ -3,23 +3,52 @@
 <w:document xmlns:wpc="http://schemas.microsoft.com/office/word/2010/wordprocessingCanvas" xmlns:cx="http://schemas.microsoft.com/office/drawing/2014/chartex" xmlns:cx1="http://schemas.microsoft.com/office/drawing/2015/9/8/chartex" xmlns:cx2="http://schemas.microsoft.com/office/drawing/2015/10/21/chartex" xmlns:cx3="http://schemas.microsoft.com/office/drawing/2016/5/9/chartex" xmlns:cx4="http://schemas.microsoft.com/office/drawing/2016/5/10/chartex" xmlns:cx5="http://schemas.microsoft.com/office/drawing/2016/5/11/chartex" xmlns:cx6="http://schemas.microsoft.com/office/drawing/2016/5/12/chartex" xmlns:cx7="http://schemas.microsoft.com/office/drawing/2016/5/13/chartex" xmlns:cx8="http://schemas.microsoft.com/office/drawing/2016/5/14/chartex" xmlns:mc="http://schemas.openxmlformats.org/markup-compatibility/2006" xmlns:aink="http://schemas.microsoft.com/office/drawing/2016/ink" xmlns:am3d="http://schemas.microsoft.com/office/drawing/2017/model3d" xmlns:o="urn:schemas-microsoft-com:office:office" xmlns:oel="http://schemas.microsoft.com/office/2019/extlst" xmlns:r="http://schemas.openxmlformats.org/officeDocument/2006/relationships" xmlns:m="http://schemas.openxmlformats.org/officeDocument/2006/math" xmlns:v="urn:schemas-microsoft-com:vml" xmlns:wp14="http://schemas.microsoft.com/office/word/2010/wordprocessingDrawing" xmlns:wp="http://schemas.openxmlformats.org/drawingml/2006/wordprocessingDrawing" xmlns:w10="urn:schemas-microsoft-com:office:word" xmlns:w="http://schemas.openxmlformats.org/wordprocessingml/2006/main" xmlns:w14="http://schemas.microsoft.com/office/word/2010/wordml" xmlns:w15="http://schemas.microsoft.com/office/word/2012/wordml" xmlns:w16cex="http://schemas.microsoft.com/office/word/2018/wordml/cex" xmlns:w16cid="http://schemas.microsoft.com/office/word/2016/wordml/cid" xmlns:w16="http://schemas.microsoft.com/office/word/2018/wordml" xmlns:w16du="http://schemas.microsoft.com/office/word/2023/wordml/word16du" xmlns:w16sdtdh="http://schemas.microsoft.com/office/word/2020/wordml/sdtdatahash" xmlns:w16sdtfl="http://schemas.microsoft.com/office/word/2024/wordml/sdtformatlock" xmlns:w16se="http://schemas.microsoft.com/office/word/2015/wordml/symex" xmlns:wpg="http://schemas.microsoft.com/office/word/2010/wordprocessingGroup" xmlns:wpi="http://schemas.microsoft.com/office/word/2010/wordprocessingInk" xmlns:wne="http://schemas.microsoft.com/office/word/2006/wordml" xmlns:wps="http://schemas.microsoft.com/office/word/2010/wordprocessingShape" mc:Ignorable="w14 w15 w16se w16cid w16 w16cex w16sdtdh w16sdtfl w16du wp14">
   <w:body>
     <w:p>
-      <w:r>
+      <w:pPr>
+        <w:tabs>
+          <w:tab w:val="left" w:pos="7513"/>
+        </w:tabs>
+        <w:rPr>
+          <w:b/>
+          <w:bCs/>
+        </w:rPr>
+      </w:pPr>
+      <w:r>
+        <w:rPr>
+          <w:b/>
+          <w:bCs/>
+        </w:rPr>
         <w:t>Guião: vídeo do projeto IA (</w:t>
       </w:r>
       <w:proofErr w:type="spellStart"/>
       <w:r>
+        <w:rPr>
+          <w:b/>
+          <w:bCs/>
+        </w:rPr>
         <w:t>Connected</w:t>
       </w:r>
       <w:proofErr w:type="spellEnd"/>
       <w:r>
+        <w:rPr>
+          <w:b/>
+          <w:bCs/>
+        </w:rPr>
         <w:t xml:space="preserve"> </w:t>
       </w:r>
       <w:proofErr w:type="spellStart"/>
       <w:r>
+        <w:rPr>
+          <w:b/>
+          <w:bCs/>
+        </w:rPr>
         <w:t>Four</w:t>
       </w:r>
       <w:proofErr w:type="spellEnd"/>
       <w:r>
+        <w:rPr>
+          <w:b/>
+          <w:bCs/>
+        </w:rPr>
         <w:t>)</w:t>
       </w:r>
     </w:p>
@@ -31,173 +60,709 @@
           <w:ilvl w:val="0"/>
           <w:numId w:val="1"/>
         </w:numPr>
-      </w:pPr>
-      <w:r>
+        <w:rPr>
+          <w:b/>
+          <w:bCs/>
+        </w:rPr>
+      </w:pPr>
+      <w:r>
+        <w:rPr>
+          <w:b/>
+          <w:bCs/>
+        </w:rPr>
         <w:t>Abertura e Motivação (0:00 – 0:</w:t>
       </w:r>
       <w:r>
+        <w:rPr>
+          <w:b/>
+          <w:bCs/>
+        </w:rPr>
         <w:t>2</w:t>
       </w:r>
       <w:r>
+        <w:rPr>
+          <w:b/>
+          <w:bCs/>
+        </w:rPr>
         <w:t>0)</w:t>
       </w:r>
-    </w:p>
-    <w:p>
-      <w:r>
-        <w:rPr>
-          <w:highlight w:val="yellow"/>
-        </w:rPr>
-        <w:t>- Introdução do projeto</w:t>
+      <w:r>
+        <w:rPr>
+          <w:b/>
+          <w:bCs/>
+        </w:rPr>
+        <w:t xml:space="preserve"> </w:t>
+      </w:r>
+      <w:r>
+        <w:rPr>
+          <w:b/>
+          <w:bCs/>
+          <w:color w:val="FF0000"/>
+        </w:rPr>
+        <w:t>[Gonçalo]</w:t>
+      </w:r>
+    </w:p>
+    <w:p>
+      <w:pPr>
+        <w:rPr>
+          <w:color w:val="FF0000"/>
+        </w:rPr>
+      </w:pPr>
+      <w:r>
+        <w:rPr>
+          <w:color w:val="FF0000"/>
+        </w:rPr>
+        <w:t>[introdução]</w:t>
+      </w:r>
+    </w:p>
+    <w:p>
+      <w:r>
+        <w:t xml:space="preserve">Um jogador de Quatro-em-Linha precisa de analisar centenas de milhões de posições para se tornar invencível. Nós testámos duas abordagens — ainda longe dessa perfeição —: </w:t>
+      </w:r>
+      <w:r>
+        <w:t xml:space="preserve">Pesquisa em Árvore de Monte Carlo </w:t>
+      </w:r>
+      <w:r>
+        <w:t>e uma Árvore de Decisão</w:t>
+      </w:r>
+      <w:r>
+        <w:t xml:space="preserve">. </w:t>
+      </w:r>
+      <w:r>
+        <w:t xml:space="preserve">O objetivo deste projeto é compreender o funcionamento, </w:t>
+      </w:r>
+      <w:r>
+        <w:t xml:space="preserve">as </w:t>
+      </w:r>
+      <w:r>
+        <w:t xml:space="preserve">vantagens e </w:t>
+      </w:r>
+      <w:r>
+        <w:t xml:space="preserve">as </w:t>
+      </w:r>
+      <w:r>
+        <w:t>limitações de cada abordagem na resolução de jogos com imensas decisões por tomar.</w:t>
       </w:r>
     </w:p>
     <w:p/>
     <w:p>
-      <w:r>
-        <w:t xml:space="preserve">Um jogador de Quatro-em-Linha precisa de analisar centenas de milhões de posições para se tornar invencível. Nós testámos duas abordagens — ainda longe dessa perfeição —: </w:t>
-      </w:r>
-      <w:r>
-        <w:t xml:space="preserve">Pesquisa em Árvore de Monte Carlo </w:t>
-      </w:r>
-      <w:r>
-        <w:t>e uma Árvore de Decisão</w:t>
-      </w:r>
-      <w:r>
-        <w:t xml:space="preserve">. </w:t>
-      </w:r>
-      <w:r>
-        <w:t xml:space="preserve">O objetivo deste projeto é compreender o funcionamento, </w:t>
-      </w:r>
-      <w:r>
-        <w:t xml:space="preserve">as </w:t>
-      </w:r>
-      <w:r>
-        <w:t xml:space="preserve">vantagens e </w:t>
-      </w:r>
-      <w:r>
-        <w:t xml:space="preserve">as </w:t>
-      </w:r>
-      <w:r>
-        <w:t>limitações de cada abordagem na resolução de jogos com imensas decisões por tomar.</w:t>
+      <w:pPr>
+        <w:rPr>
+          <w:b/>
+          <w:bCs/>
+        </w:rPr>
+      </w:pPr>
+      <w:r>
+        <w:rPr>
+          <w:b/>
+          <w:bCs/>
+        </w:rPr>
+        <w:t xml:space="preserve">       2.    Definição do Problema (0:</w:t>
+      </w:r>
+      <w:r>
+        <w:rPr>
+          <w:b/>
+          <w:bCs/>
+        </w:rPr>
+        <w:t>2</w:t>
+      </w:r>
+      <w:r>
+        <w:rPr>
+          <w:b/>
+          <w:bCs/>
+        </w:rPr>
+        <w:t>0 – 1:</w:t>
+      </w:r>
+      <w:r>
+        <w:rPr>
+          <w:b/>
+          <w:bCs/>
+        </w:rPr>
+        <w:t>2</w:t>
+      </w:r>
+      <w:r>
+        <w:rPr>
+          <w:b/>
+          <w:bCs/>
+        </w:rPr>
+        <w:t>0)</w:t>
+      </w:r>
+      <w:r>
+        <w:rPr>
+          <w:b/>
+          <w:bCs/>
+        </w:rPr>
+        <w:t xml:space="preserve"> </w:t>
+      </w:r>
+      <w:r>
+        <w:rPr>
+          <w:b/>
+          <w:bCs/>
+          <w:color w:val="FF0000"/>
+        </w:rPr>
+        <w:t>[Gonçalo]</w:t>
+      </w:r>
+    </w:p>
+    <w:p>
+      <w:pPr>
+        <w:rPr>
+          <w:color w:val="FF0000"/>
+        </w:rPr>
+      </w:pPr>
+      <w:r>
+        <w:rPr>
+          <w:color w:val="FF0000"/>
+        </w:rPr>
+        <w:t>[descrição do problema]</w:t>
+      </w:r>
+    </w:p>
+    <w:p>
+      <w:r>
+        <w:t>O Quatro-em-Linha é um jogo de estratégia para dois jogadores, jogado num tabuleiro vertical de 6 linhas por 7 colunas (42 casas). A cada jogada, um jogador escolhe uma coluna; a sua peça “cai” até ocupar a linha mais baixa disponível. Ganha quem conseguir alinhar quatro peças consecutivas — horizontal, vertical ou diagonal.</w:t>
+      </w:r>
+    </w:p>
+    <w:p>
+      <w:r>
+        <w:t xml:space="preserve"> </w:t>
+      </w:r>
+    </w:p>
+    <w:p>
+      <w:r>
+        <w:t>As regras de jogo foram implementadas em 3 classes</w:t>
+      </w:r>
+      <w:r>
+        <w:t>:</w:t>
+      </w:r>
+    </w:p>
+    <w:p>
+      <w:pPr>
+        <w:rPr>
+          <w:color w:val="FF0000"/>
+        </w:rPr>
+      </w:pPr>
+      <w:r>
+        <w:rPr>
+          <w:color w:val="FF0000"/>
+        </w:rPr>
+        <w:t>[connected_four.py]</w:t>
+      </w:r>
+    </w:p>
+    <w:p>
+      <w:r>
+        <w:t xml:space="preserve">A classe </w:t>
+      </w:r>
+      <w:proofErr w:type="spellStart"/>
+      <w:r>
+        <w:t>GameMeta</w:t>
+      </w:r>
+      <w:proofErr w:type="spellEnd"/>
+      <w:proofErr w:type="gramStart"/>
+      <w:r>
+        <w:t>:</w:t>
+      </w:r>
+      <w:r>
+        <w:t xml:space="preserve"> </w:t>
+      </w:r>
+      <w:r>
+        <w:t xml:space="preserve"> </w:t>
+      </w:r>
+      <w:r>
+        <w:rPr>
+          <w:color w:val="FF0000"/>
+        </w:rPr>
+        <w:t>[</w:t>
+      </w:r>
+      <w:proofErr w:type="gramEnd"/>
+      <w:r>
+        <w:rPr>
+          <w:color w:val="FF0000"/>
+        </w:rPr>
+        <w:t>classe]</w:t>
+      </w:r>
+    </w:p>
+    <w:p>
+      <w:r>
+        <w:t>- Contém constantes</w:t>
+      </w:r>
+      <w:r>
+        <w:t xml:space="preserve"> </w:t>
+      </w:r>
+      <w:r>
+        <w:t>d</w:t>
+      </w:r>
+      <w:r>
+        <w:t xml:space="preserve">o jogo, </w:t>
+      </w:r>
+      <w:r>
+        <w:t>como</w:t>
+      </w:r>
+      <w:r>
+        <w:t xml:space="preserve"> </w:t>
+      </w:r>
+      <w:r>
+        <w:t xml:space="preserve">os jogadores, resultados e tamanho do tabuleiro. </w:t>
+      </w:r>
+    </w:p>
+    <w:p>
+      <w:r>
+        <w:t xml:space="preserve">A classe </w:t>
+      </w:r>
+      <w:proofErr w:type="spellStart"/>
+      <w:r>
+        <w:t>MCTSMeta</w:t>
+      </w:r>
+      <w:proofErr w:type="spellEnd"/>
+      <w:r>
+        <w:t>:</w:t>
+      </w:r>
+      <w:r>
+        <w:rPr>
+          <w:color w:val="FF0000"/>
+        </w:rPr>
+        <w:t xml:space="preserve"> </w:t>
+      </w:r>
+      <w:r>
+        <w:rPr>
+          <w:color w:val="FF0000"/>
+        </w:rPr>
+        <w:t>[classe]</w:t>
+      </w:r>
+    </w:p>
+    <w:p>
+      <w:r>
+        <w:t>-  Define o coeficiente de exploração</w:t>
+      </w:r>
+      <w:r>
+        <w:t>.</w:t>
+      </w:r>
+      <w:r>
+        <w:t xml:space="preserve"> </w:t>
+      </w:r>
+    </w:p>
+    <w:p>
+      <w:r>
+        <w:t xml:space="preserve">A classe </w:t>
+      </w:r>
+      <w:proofErr w:type="spellStart"/>
+      <w:r>
+        <w:t>ConnectState</w:t>
+      </w:r>
+      <w:proofErr w:type="spellEnd"/>
+      <w:r>
+        <w:t>:</w:t>
+      </w:r>
+      <w:r>
+        <w:rPr>
+          <w:color w:val="FF0000"/>
+        </w:rPr>
+        <w:t xml:space="preserve"> </w:t>
+      </w:r>
+      <w:r>
+        <w:rPr>
+          <w:color w:val="FF0000"/>
+        </w:rPr>
+        <w:t>[classe]</w:t>
+      </w:r>
+    </w:p>
+    <w:p>
+      <w:r>
+        <w:t xml:space="preserve"> - </w:t>
+      </w:r>
+      <w:r>
+        <w:t>Inicializa</w:t>
+      </w:r>
+      <w:r>
+        <w:t xml:space="preserve"> o estado de um jogo, com o preenchimento inicial do tabuleiro, a escolha do primeiro jogador, contador de jogadas, vencedor, etc. </w:t>
+      </w:r>
+    </w:p>
+    <w:p>
+      <w:r>
+        <w:t>- A parte disso, contém funções que sustentam o jogo. Por exemplo, a função move</w:t>
+      </w:r>
+      <w:r>
+        <w:t xml:space="preserve"> </w:t>
+      </w:r>
+      <w:r>
+        <w:rPr>
+          <w:color w:val="FF0000"/>
+        </w:rPr>
+        <w:t>[ver função]</w:t>
+      </w:r>
+      <w:r>
+        <w:rPr>
+          <w:color w:val="FF0000"/>
+        </w:rPr>
+        <w:t xml:space="preserve">, </w:t>
+      </w:r>
+      <w:r>
+        <w:t xml:space="preserve">que executa um movimento numa coluna </w:t>
+      </w:r>
+      <w:r>
+        <w:t>escolhida</w:t>
+      </w:r>
+      <w:r>
+        <w:t xml:space="preserve"> e atualiza o estado de jogo; a função </w:t>
+      </w:r>
+      <w:proofErr w:type="spellStart"/>
+      <w:r>
+        <w:t>get_legal_moves</w:t>
+      </w:r>
+      <w:proofErr w:type="spellEnd"/>
+      <w:r>
+        <w:t xml:space="preserve"> </w:t>
+      </w:r>
+      <w:r>
+        <w:rPr>
+          <w:color w:val="FF0000"/>
+        </w:rPr>
+        <w:t>[ver função]</w:t>
+      </w:r>
+      <w:r>
+        <w:rPr>
+          <w:color w:val="FF0000"/>
+        </w:rPr>
+        <w:t xml:space="preserve">, </w:t>
+      </w:r>
+      <w:r>
+        <w:t xml:space="preserve">que retorna uma lista das colunas onde ainda </w:t>
+      </w:r>
+      <w:r>
+        <w:t>é possível</w:t>
+      </w:r>
+      <w:r>
+        <w:t xml:space="preserve"> jogar; e a função </w:t>
+      </w:r>
+      <w:proofErr w:type="spellStart"/>
+      <w:r>
+        <w:t>check_win</w:t>
+      </w:r>
+      <w:proofErr w:type="spellEnd"/>
+      <w:r>
+        <w:t xml:space="preserve"> </w:t>
+      </w:r>
+      <w:r>
+        <w:rPr>
+          <w:color w:val="FF0000"/>
+        </w:rPr>
+        <w:t>[ver função]</w:t>
+      </w:r>
+      <w:r>
+        <w:t>, que verifica se o jogador atual venceu.</w:t>
       </w:r>
     </w:p>
     <w:p/>
     <w:p>
-      <w:r>
-        <w:t xml:space="preserve">       2.    Definição do Problema (0:</w:t>
-      </w:r>
-      <w:r>
+      <w:pPr>
+        <w:pStyle w:val="PargrafodaLista"/>
+        <w:numPr>
+          <w:ilvl w:val="0"/>
+          <w:numId w:val="4"/>
+        </w:numPr>
+        <w:rPr>
+          <w:b/>
+          <w:bCs/>
+          <w:color w:val="FF0000"/>
+        </w:rPr>
+      </w:pPr>
+      <w:r>
+        <w:rPr>
+          <w:b/>
+          <w:bCs/>
+        </w:rPr>
+        <w:t>MCTS (1:</w:t>
+      </w:r>
+      <w:r>
+        <w:rPr>
+          <w:b/>
+          <w:bCs/>
+        </w:rPr>
         <w:t>2</w:t>
       </w:r>
       <w:r>
-        <w:t>0 – 1:</w:t>
-      </w:r>
-      <w:r>
+        <w:rPr>
+          <w:b/>
+          <w:bCs/>
+        </w:rPr>
+        <w:t>0 – 2:</w:t>
+      </w:r>
+      <w:r>
+        <w:rPr>
+          <w:b/>
+          <w:bCs/>
+        </w:rPr>
         <w:t>2</w:t>
       </w:r>
       <w:r>
+        <w:rPr>
+          <w:b/>
+          <w:bCs/>
+        </w:rPr>
         <w:t>0)</w:t>
       </w:r>
-    </w:p>
-    <w:p>
-      <w:r>
-        <w:rPr>
-          <w:highlight w:val="yellow"/>
-        </w:rPr>
-        <w:t>- Explicação do jogo</w:t>
-      </w:r>
-    </w:p>
-    <w:p/>
-    <w:p>
-      <w:r>
-        <w:t>O Quatro-em-Linha é um jogo de estratégia para dois jogadores, jogado num tabuleiro vertical de 6 linhas por 7 colunas (42 casas). A cada jogada, um jogador escolhe uma coluna; a sua peça “cai” até ocupar a linha mais baixa disponível. Ganha quem conseguir alinhar quatro peças consecutivas — horizontal, vertical ou diagonal.</w:t>
-      </w:r>
-    </w:p>
-    <w:p>
-      <w:r>
+      <w:r>
+        <w:rPr>
+          <w:b/>
+          <w:bCs/>
+        </w:rPr>
         <w:t xml:space="preserve"> </w:t>
       </w:r>
-    </w:p>
-    <w:p>
-      <w:r>
-        <w:rPr>
-          <w:highlight w:val="yellow"/>
-        </w:rPr>
-        <w:t>- Explicação do código das regras de jogo</w:t>
-      </w:r>
-    </w:p>
-    <w:p/>
-    <w:p>
-      <w:r>
-        <w:t xml:space="preserve">Para implementar as regras do jogo em </w:t>
-      </w:r>
-      <w:proofErr w:type="spellStart"/>
-      <w:r>
-        <w:t>Python</w:t>
-      </w:r>
-      <w:proofErr w:type="spellEnd"/>
-      <w:r>
-        <w:t>, foram criadas 3 classe</w:t>
-      </w:r>
-      <w:r>
-        <w:t>s:</w:t>
-      </w:r>
-    </w:p>
-    <w:p/>
-    <w:p>
-      <w:r>
-        <w:t xml:space="preserve">A classe </w:t>
-      </w:r>
-      <w:proofErr w:type="spellStart"/>
-      <w:r>
-        <w:t>GameMeta</w:t>
-      </w:r>
-      <w:proofErr w:type="spellEnd"/>
-      <w:r>
-        <w:t>:</w:t>
-      </w:r>
+      <w:r>
+        <w:rPr>
+          <w:b/>
+          <w:bCs/>
+          <w:color w:val="FF0000"/>
+        </w:rPr>
+        <w:t>[Gil]</w:t>
+      </w:r>
+    </w:p>
+    <w:p>
+      <w:pPr>
+        <w:rPr>
+          <w:color w:val="FF0000"/>
+        </w:rPr>
+      </w:pPr>
+      <w:r>
+        <w:rPr>
+          <w:color w:val="FF0000"/>
+        </w:rPr>
+        <w:t>[capítulo 3]</w:t>
+      </w:r>
+    </w:p>
+    <w:p>
+      <w:r>
+        <w:t xml:space="preserve">O MCTS é um algoritmo de busca que utiliza o critério </w:t>
+      </w:r>
+      <w:proofErr w:type="spellStart"/>
+      <w:r>
+        <w:t>Upper</w:t>
+      </w:r>
+      <w:proofErr w:type="spellEnd"/>
       <w:r>
         <w:t xml:space="preserve"> </w:t>
       </w:r>
-    </w:p>
-    <w:p>
-      <w:r>
-        <w:t>- Contém constantes</w:t>
-      </w:r>
+      <w:proofErr w:type="spellStart"/>
+      <w:r>
+        <w:t>Bound</w:t>
+      </w:r>
+      <w:proofErr w:type="spellEnd"/>
       <w:r>
         <w:t xml:space="preserve"> </w:t>
       </w:r>
-      <w:r>
-        <w:t>d</w:t>
-      </w:r>
-      <w:r>
-        <w:t xml:space="preserve">o jogo, </w:t>
-      </w:r>
-      <w:r>
-        <w:t>como</w:t>
+      <w:proofErr w:type="spellStart"/>
+      <w:r>
+        <w:t>Confidence</w:t>
+      </w:r>
+      <w:proofErr w:type="spellEnd"/>
+      <w:r>
+        <w:t xml:space="preserve"> para avaliar cada ramo de uma árvore </w:t>
+      </w:r>
+      <w:r>
+        <w:rPr>
+          <w:color w:val="FF0000"/>
+        </w:rPr>
+        <w:t>[mostrar f</w:t>
+      </w:r>
+      <w:r>
+        <w:rPr>
+          <w:color w:val="FF0000"/>
+        </w:rPr>
+        <w:t>ó</w:t>
+      </w:r>
+      <w:r>
+        <w:rPr>
+          <w:color w:val="FF0000"/>
+        </w:rPr>
+        <w:t>rmula]</w:t>
+      </w:r>
+    </w:p>
+    <w:p>
+      <w:r>
+        <w:t>O nosso código implementa as 4 fases do MCTS:</w:t>
+      </w:r>
+      <w:r>
+        <w:t xml:space="preserve"> seleção</w:t>
       </w:r>
       <w:r>
         <w:t xml:space="preserve"> </w:t>
       </w:r>
       <w:r>
-        <w:t xml:space="preserve">os jogadores, resultados e tamanho do tabuleiro. </w:t>
-      </w:r>
-    </w:p>
-    <w:p>
-      <w:r>
-        <w:t xml:space="preserve">A classe </w:t>
-      </w:r>
-      <w:proofErr w:type="spellStart"/>
-      <w:r>
-        <w:t>MCTSMeta</w:t>
-      </w:r>
-      <w:proofErr w:type="spellEnd"/>
-      <w:r>
-        <w:t>:</w:t>
-      </w:r>
-    </w:p>
-    <w:p>
-      <w:r>
-        <w:t>-  Define o coeficiente de exploração</w:t>
+        <w:rPr>
+          <w:color w:val="FF0000"/>
+        </w:rPr>
+        <w:t>[</w:t>
+      </w:r>
+      <w:proofErr w:type="spellStart"/>
+      <w:r>
+        <w:rPr>
+          <w:color w:val="FF0000"/>
+        </w:rPr>
+        <w:t>select_</w:t>
+      </w:r>
+      <w:proofErr w:type="gramStart"/>
+      <w:r>
+        <w:rPr>
+          <w:color w:val="FF0000"/>
+        </w:rPr>
+        <w:t>node</w:t>
+      </w:r>
+      <w:proofErr w:type="spellEnd"/>
+      <w:r>
+        <w:rPr>
+          <w:color w:val="FF0000"/>
+        </w:rPr>
+        <w:t>(</w:t>
+      </w:r>
+      <w:proofErr w:type="gramEnd"/>
+      <w:r>
+        <w:rPr>
+          <w:color w:val="FF0000"/>
+        </w:rPr>
+        <w:t>)]</w:t>
+      </w:r>
+      <w:r>
+        <w:rPr>
+          <w:color w:val="FF0000"/>
+        </w:rPr>
+        <w:t xml:space="preserve">, </w:t>
+      </w:r>
+      <w:r>
+        <w:t>expansão</w:t>
+      </w:r>
+      <w:r>
+        <w:t xml:space="preserve"> </w:t>
+      </w:r>
+      <w:r>
+        <w:rPr>
+          <w:color w:val="FF0000"/>
+        </w:rPr>
+        <w:t>[</w:t>
+      </w:r>
+      <w:proofErr w:type="spellStart"/>
+      <w:proofErr w:type="gramStart"/>
+      <w:r>
+        <w:rPr>
+          <w:color w:val="FF0000"/>
+        </w:rPr>
+        <w:t>expand</w:t>
+      </w:r>
+      <w:proofErr w:type="spellEnd"/>
+      <w:r>
+        <w:rPr>
+          <w:color w:val="FF0000"/>
+        </w:rPr>
+        <w:t>(</w:t>
+      </w:r>
+      <w:proofErr w:type="gramEnd"/>
+      <w:r>
+        <w:rPr>
+          <w:color w:val="FF0000"/>
+        </w:rPr>
+        <w:t>)]</w:t>
+      </w:r>
+      <w:r>
+        <w:t>, simulação</w:t>
+      </w:r>
+      <w:r>
+        <w:t xml:space="preserve"> </w:t>
+      </w:r>
+      <w:r>
+        <w:rPr>
+          <w:color w:val="FF0000"/>
+        </w:rPr>
+        <w:t>[</w:t>
+      </w:r>
+      <w:proofErr w:type="spellStart"/>
+      <w:proofErr w:type="gramStart"/>
+      <w:r>
+        <w:rPr>
+          <w:color w:val="FF0000"/>
+        </w:rPr>
+        <w:t>rollout</w:t>
+      </w:r>
+      <w:proofErr w:type="spellEnd"/>
+      <w:r>
+        <w:rPr>
+          <w:color w:val="FF0000"/>
+        </w:rPr>
+        <w:t>(</w:t>
+      </w:r>
+      <w:proofErr w:type="gramEnd"/>
+      <w:r>
+        <w:rPr>
+          <w:color w:val="FF0000"/>
+        </w:rPr>
+        <w:t>)]</w:t>
+      </w:r>
+      <w:r>
+        <w:rPr>
+          <w:color w:val="FF0000"/>
+        </w:rPr>
+        <w:t xml:space="preserve"> </w:t>
+      </w:r>
+      <w:r>
+        <w:t>e retro propagação</w:t>
+      </w:r>
+      <w:r>
+        <w:t xml:space="preserve"> [</w:t>
+      </w:r>
+      <w:proofErr w:type="spellStart"/>
+      <w:r>
+        <w:t>back_</w:t>
+      </w:r>
+      <w:proofErr w:type="gramStart"/>
+      <w:r>
+        <w:rPr>
+          <w:color w:val="FF0000"/>
+        </w:rPr>
+        <w:t>propagate</w:t>
+      </w:r>
+      <w:proofErr w:type="spellEnd"/>
+      <w:r>
+        <w:rPr>
+          <w:color w:val="FF0000"/>
+        </w:rPr>
+        <w:t>(</w:t>
+      </w:r>
+      <w:proofErr w:type="gramEnd"/>
+      <w:r>
+        <w:rPr>
+          <w:color w:val="FF0000"/>
+        </w:rPr>
+        <w:t>)]</w:t>
+      </w:r>
+      <w:r>
+        <w:rPr>
+          <w:color w:val="FF0000"/>
+        </w:rPr>
+        <w:t>,</w:t>
+      </w:r>
+      <w:r>
+        <w:t xml:space="preserve"> usadas assim para cada ciclo da função </w:t>
+      </w:r>
+      <w:proofErr w:type="spellStart"/>
+      <w:proofErr w:type="gramStart"/>
+      <w:r>
+        <w:t>search</w:t>
+      </w:r>
+      <w:proofErr w:type="spellEnd"/>
+      <w:r>
+        <w:t>(</w:t>
+      </w:r>
+      <w:proofErr w:type="gramEnd"/>
+      <w:r>
+        <w:t>) [</w:t>
+      </w:r>
+      <w:r>
+        <w:rPr>
+          <w:color w:val="FF0000"/>
+        </w:rPr>
+        <w:t>função]</w:t>
+      </w:r>
+      <w:r>
+        <w:t xml:space="preserve"> que repete </w:t>
+      </w:r>
+      <w:r>
+        <w:t>as etapas até ao tempo limite do mesmo</w:t>
       </w:r>
       <w:r>
         <w:t>.</w:t>
@@ -208,120 +773,31 @@
     </w:p>
     <w:p>
       <w:r>
-        <w:t xml:space="preserve">A classe </w:t>
-      </w:r>
-      <w:proofErr w:type="spellStart"/>
-      <w:r>
-        <w:t>ConnectedState</w:t>
-      </w:r>
-      <w:proofErr w:type="spellEnd"/>
-      <w:r>
-        <w:t>:</w:t>
-      </w:r>
-    </w:p>
-    <w:p>
-      <w:r>
-        <w:t xml:space="preserve"> - </w:t>
-      </w:r>
-      <w:r>
-        <w:t>Inicializa</w:t>
-      </w:r>
-      <w:r>
-        <w:t xml:space="preserve"> o estado de um jogo, com o preenchimento inicial do tabuleiro, a escolha do primeiro jogador, contador de jogadas, vencedor, etc. </w:t>
-      </w:r>
-    </w:p>
-    <w:p>
-      <w:r>
-        <w:t xml:space="preserve">- A parte disso, contém funções que sustentam o jogo. Por exemplo, a função move, que executa um movimento numa coluna </w:t>
-      </w:r>
-      <w:r>
-        <w:t>escolhida</w:t>
-      </w:r>
-      <w:r>
-        <w:t xml:space="preserve"> e atualiza o estado de jogo; a função </w:t>
-      </w:r>
-      <w:proofErr w:type="spellStart"/>
-      <w:r>
-        <w:t>get_legal_moves</w:t>
-      </w:r>
-      <w:proofErr w:type="spellEnd"/>
-      <w:r>
-        <w:t xml:space="preserve">, que retorna uma lista das colunas onde ainda </w:t>
-      </w:r>
-      <w:r>
-        <w:t>é possível</w:t>
-      </w:r>
-      <w:r>
-        <w:t xml:space="preserve"> jogar; e a função </w:t>
-      </w:r>
-      <w:proofErr w:type="spellStart"/>
-      <w:r>
-        <w:t>check_win</w:t>
-      </w:r>
-      <w:proofErr w:type="spellEnd"/>
-      <w:r>
-        <w:t>, que verifica se o jogador atual venceu.</w:t>
-      </w:r>
-    </w:p>
-    <w:p/>
-    <w:p>
-      <w:r>
-        <w:t xml:space="preserve">       3.     MCTS (1:</w:t>
-      </w:r>
-      <w:r>
-        <w:t>2</w:t>
-      </w:r>
-      <w:r>
-        <w:t>0 – 2:</w:t>
-      </w:r>
-      <w:r>
-        <w:t>2</w:t>
-      </w:r>
-      <w:r>
-        <w:t>0)</w:t>
-      </w:r>
-    </w:p>
-    <w:p>
-      <w:pPr>
-        <w:rPr>
-          <w:highlight w:val="yellow"/>
-        </w:rPr>
-      </w:pPr>
-      <w:r>
-        <w:rPr>
-          <w:highlight w:val="yellow"/>
-        </w:rPr>
-        <w:t xml:space="preserve">- Explicação do código </w:t>
-      </w:r>
-    </w:p>
-    <w:p>
-      <w:r>
-        <w:rPr>
-          <w:highlight w:val="yellow"/>
-        </w:rPr>
-        <w:t>- Inclusão de teoria (Fases do MCTS, UCT)</w:t>
-      </w:r>
-    </w:p>
-    <w:p/>
-    <w:p>
-      <w:r>
-        <w:t xml:space="preserve">O nosso código implementa as 4 fases do MCTS: </w:t>
-      </w:r>
-    </w:p>
-    <w:p>
-      <w:r>
-        <w:t>- Seleção</w:t>
-      </w:r>
-      <w:r>
-        <w:t xml:space="preserve"> (função </w:t>
-      </w:r>
-      <w:proofErr w:type="spellStart"/>
-      <w:r>
-        <w:t>select_</w:t>
+        <w:t xml:space="preserve">- Para equilibrar a </w:t>
+      </w:r>
+      <w:proofErr w:type="spellStart"/>
+      <w:r>
+        <w:t>exploration</w:t>
+      </w:r>
+      <w:proofErr w:type="spellEnd"/>
+      <w:r>
+        <w:t xml:space="preserve"> e </w:t>
+      </w:r>
+      <w:proofErr w:type="spellStart"/>
+      <w:r>
+        <w:t>exploitation</w:t>
+      </w:r>
+      <w:proofErr w:type="spellEnd"/>
+      <w:r>
+        <w:t xml:space="preserve">, usámos a função </w:t>
+      </w:r>
+      <w:proofErr w:type="spellStart"/>
+      <w:r>
+        <w:t>get_</w:t>
       </w:r>
       <w:proofErr w:type="gramStart"/>
       <w:r>
-        <w:t>node</w:t>
+        <w:t>exploration</w:t>
       </w:r>
       <w:proofErr w:type="spellEnd"/>
       <w:r>
@@ -329,226 +805,422 @@
       </w:r>
       <w:proofErr w:type="gramEnd"/>
       <w:r>
-        <w:t>))</w:t>
-      </w:r>
-      <w:r>
-        <w:t xml:space="preserve">: percorre a árvore da raiz até uma folha, usando a fórmula de </w:t>
-      </w:r>
-      <w:proofErr w:type="spellStart"/>
-      <w:r>
-        <w:t>Upper</w:t>
-      </w:r>
-      <w:proofErr w:type="spellEnd"/>
-      <w:r>
-        <w:t xml:space="preserve"> </w:t>
-      </w:r>
-      <w:proofErr w:type="spellStart"/>
-      <w:r>
-        <w:t>Confidence</w:t>
-      </w:r>
-      <w:proofErr w:type="spellEnd"/>
-      <w:r>
-        <w:t xml:space="preserve"> </w:t>
-      </w:r>
-      <w:proofErr w:type="spellStart"/>
-      <w:r>
-        <w:t>Bound</w:t>
-      </w:r>
-      <w:proofErr w:type="spellEnd"/>
-      <w:r>
-        <w:t xml:space="preserve"> para escolher sempre o filho que a maximize;</w:t>
-      </w:r>
-    </w:p>
-    <w:p>
-      <w:r>
-        <w:t>- Expansão</w:t>
-      </w:r>
-      <w:r>
-        <w:t xml:space="preserve"> (função </w:t>
-      </w:r>
-      <w:proofErr w:type="spellStart"/>
+        <w:t>)</w:t>
+      </w:r>
+      <w:r>
+        <w:t xml:space="preserve"> [</w:t>
+      </w:r>
+      <w:r>
+        <w:rPr>
+          <w:color w:val="FF0000"/>
+        </w:rPr>
+        <w:t>função]</w:t>
+      </w:r>
+      <w:r>
+        <w:rPr>
+          <w:color w:val="FF0000"/>
+        </w:rPr>
+        <w:t>,</w:t>
+      </w:r>
+      <w:r>
+        <w:t xml:space="preserve"> para calcular dinamicamente o coeficiente de exploração. Assim, dependendo do número de visitas do nó pai, o valor pode diminuir, levando a uma exploração maior no início e mais leve no final. </w:t>
+      </w:r>
+    </w:p>
+    <w:p>
+      <w:pPr>
+        <w:rPr>
+          <w:color w:val="FF0000"/>
+        </w:rPr>
+      </w:pPr>
+      <w:r>
+        <w:lastRenderedPageBreak/>
+        <w:t xml:space="preserve">- Cada nó é representado por uma instância da </w:t>
+      </w:r>
       <w:proofErr w:type="gramStart"/>
       <w:r>
-        <w:t>expand</w:t>
-      </w:r>
-      <w:proofErr w:type="spellEnd"/>
-      <w:r>
-        <w:t>(</w:t>
+        <w:t>classe Node</w:t>
       </w:r>
       <w:proofErr w:type="gramEnd"/>
       <w:r>
-        <w:t>))</w:t>
-      </w:r>
-      <w:r>
-        <w:t>: cria nós-filho na árvore sempre que encontra um estado não totalmente explorado;</w:t>
-      </w:r>
-    </w:p>
-    <w:p>
-      <w:r>
-        <w:lastRenderedPageBreak/>
-        <w:t>-</w:t>
-      </w:r>
-      <w:r>
-        <w:t xml:space="preserve"> </w:t>
-      </w:r>
-      <w:r>
-        <w:t>Simulação</w:t>
-      </w:r>
-      <w:r>
-        <w:t xml:space="preserve"> (função </w:t>
-      </w:r>
-      <w:proofErr w:type="spellStart"/>
-      <w:proofErr w:type="gramStart"/>
-      <w:r>
-        <w:t>rollout</w:t>
-      </w:r>
-      <w:proofErr w:type="spellEnd"/>
-      <w:r>
-        <w:t>(</w:t>
-      </w:r>
-      <w:proofErr w:type="gramEnd"/>
-      <w:r>
-        <w:t>))</w:t>
-      </w:r>
-      <w:r>
-        <w:t>: joga aleatoriamente até ao fim, retornando o resultado;</w:t>
-      </w:r>
-    </w:p>
-    <w:p>
-      <w:r>
-        <w:t>- E</w:t>
-      </w:r>
-      <w:r>
-        <w:t xml:space="preserve"> retro propagação (função </w:t>
-      </w:r>
-      <w:proofErr w:type="spellStart"/>
-      <w:proofErr w:type="gramStart"/>
-      <w:r>
-        <w:t>backpropagate</w:t>
-      </w:r>
-      <w:proofErr w:type="spellEnd"/>
-      <w:r>
-        <w:t>(</w:t>
-      </w:r>
-      <w:proofErr w:type="gramEnd"/>
-      <w:r>
-        <w:t>))</w:t>
-      </w:r>
-      <w:r>
-        <w:t>: atualiza recursivamente as estatísticas de visitas e vitórias, de folha à raiz</w:t>
-      </w:r>
-      <w:r>
+        <w:t xml:space="preserve"> [</w:t>
+      </w:r>
+      <w:r>
+        <w:rPr>
+          <w:color w:val="FF0000"/>
+        </w:rPr>
+        <w:t>classe]</w:t>
+      </w:r>
+      <w:r>
+        <w:rPr>
+          <w:color w:val="FF0000"/>
+        </w:rPr>
         <w:t>.</w:t>
-      </w:r>
-    </w:p>
-    <w:p>
-      <w:r>
-        <w:t xml:space="preserve">- Para equilibrar a </w:t>
-      </w:r>
-      <w:proofErr w:type="spellStart"/>
-      <w:r>
-        <w:t>exploration</w:t>
-      </w:r>
-      <w:proofErr w:type="spellEnd"/>
-      <w:r>
-        <w:t xml:space="preserve"> e </w:t>
-      </w:r>
-      <w:proofErr w:type="spellStart"/>
-      <w:r>
-        <w:t>exploitation</w:t>
-      </w:r>
-      <w:proofErr w:type="spellEnd"/>
-      <w:r>
-        <w:t xml:space="preserve">, usámos a função </w:t>
-      </w:r>
-      <w:proofErr w:type="spellStart"/>
-      <w:r>
-        <w:t>get_exploration</w:t>
-      </w:r>
-      <w:proofErr w:type="spellEnd"/>
-      <w:r>
-        <w:t>,</w:t>
-      </w:r>
-      <w:r>
-        <w:t xml:space="preserve"> para calcular dinamicamente o coeficiente de exploração. Assim, dependendo do número de visitas do nó pai, o valor pode diminuir, levando a uma exploração maior no início e mais leve no final. </w:t>
-      </w:r>
-    </w:p>
-    <w:p>
-      <w:r>
-        <w:t xml:space="preserve">- Cada nó é representado por uma instância da </w:t>
-      </w:r>
-      <w:proofErr w:type="gramStart"/>
-      <w:r>
-        <w:t>classe Node</w:t>
-      </w:r>
-      <w:proofErr w:type="gramEnd"/>
-      <w:r>
-        <w:t>.</w:t>
-      </w:r>
-    </w:p>
-    <w:p>
-      <w:r>
-        <w:t xml:space="preserve">- Por fim, no método </w:t>
-      </w:r>
-      <w:proofErr w:type="spellStart"/>
-      <w:proofErr w:type="gramStart"/>
-      <w:r>
-        <w:t>search</w:t>
-      </w:r>
-      <w:proofErr w:type="spellEnd"/>
-      <w:r>
-        <w:t>(</w:t>
-      </w:r>
-      <w:proofErr w:type="gramEnd"/>
-      <w:r>
-        <w:t>) repetimos as quatro etapas do MCTS até esgotar o tempo limite fornecido.</w:t>
       </w:r>
     </w:p>
     <w:p/>
     <w:p/>
     <w:p>
-      <w:r>
+      <w:pPr>
+        <w:rPr>
+          <w:b/>
+          <w:bCs/>
+          <w:color w:val="FF0000"/>
+        </w:rPr>
+      </w:pPr>
+      <w:r>
+        <w:rPr>
+          <w:b/>
+          <w:bCs/>
+        </w:rPr>
         <w:t xml:space="preserve">       4.     ID3/ Árvore de Decisão (2:</w:t>
       </w:r>
       <w:r>
+        <w:rPr>
+          <w:b/>
+          <w:bCs/>
+        </w:rPr>
         <w:t>2</w:t>
       </w:r>
       <w:r>
+        <w:rPr>
+          <w:b/>
+          <w:bCs/>
+        </w:rPr>
         <w:t>0-3:</w:t>
       </w:r>
       <w:r>
+        <w:rPr>
+          <w:b/>
+          <w:bCs/>
+        </w:rPr>
         <w:t>2</w:t>
       </w:r>
       <w:r>
+        <w:rPr>
+          <w:b/>
+          <w:bCs/>
+        </w:rPr>
         <w:t>0)</w:t>
       </w:r>
-    </w:p>
-    <w:p>
-      <w:r>
-        <w:rPr>
-          <w:highlight w:val="yellow"/>
-        </w:rPr>
-        <w:t xml:space="preserve">- Menção rápida do </w:t>
-      </w:r>
-      <w:proofErr w:type="spellStart"/>
-      <w:r>
-        <w:rPr>
-          <w:highlight w:val="yellow"/>
+      <w:r>
+        <w:rPr>
+          <w:b/>
+          <w:bCs/>
+        </w:rPr>
+        <w:t xml:space="preserve"> </w:t>
+      </w:r>
+      <w:r>
+        <w:rPr>
+          <w:b/>
+          <w:bCs/>
+          <w:color w:val="FF0000"/>
+        </w:rPr>
+        <w:t>[Gil]</w:t>
+      </w:r>
+    </w:p>
+    <w:p>
+      <w:pPr>
+        <w:rPr>
+          <w:color w:val="FF0000"/>
+        </w:rPr>
+      </w:pPr>
+      <w:r>
+        <w:rPr>
+          <w:color w:val="FF0000"/>
+        </w:rPr>
+        <w:t xml:space="preserve">[capítulo 3.2. geração do </w:t>
+      </w:r>
+      <w:proofErr w:type="spellStart"/>
+      <w:r>
+        <w:rPr>
+          <w:color w:val="FF0000"/>
         </w:rPr>
         <w:t>dataset</w:t>
       </w:r>
       <w:proofErr w:type="spellEnd"/>
       <w:r>
         <w:rPr>
-          <w:highlight w:val="yellow"/>
-        </w:rPr>
-        <w:t xml:space="preserve"> Iris</w:t>
+          <w:color w:val="FF0000"/>
+        </w:rPr>
+        <w:t xml:space="preserve">, função </w:t>
+      </w:r>
+      <w:proofErr w:type="spellStart"/>
+      <w:r>
+        <w:rPr>
+          <w:color w:val="FF0000"/>
+        </w:rPr>
+        <w:t>generate_</w:t>
+      </w:r>
+      <w:proofErr w:type="gramStart"/>
+      <w:r>
+        <w:rPr>
+          <w:color w:val="FF0000"/>
+        </w:rPr>
+        <w:t>dataset</w:t>
+      </w:r>
+      <w:proofErr w:type="spellEnd"/>
+      <w:r>
+        <w:rPr>
+          <w:color w:val="FF0000"/>
+        </w:rPr>
+        <w:t>(</w:t>
+      </w:r>
+      <w:proofErr w:type="gramEnd"/>
+      <w:r>
+        <w:rPr>
+          <w:color w:val="FF0000"/>
+        </w:rPr>
+        <w:t>)</w:t>
+      </w:r>
+      <w:r>
+        <w:rPr>
+          <w:color w:val="FF0000"/>
+        </w:rPr>
+        <w:t>]</w:t>
+      </w:r>
+    </w:p>
+    <w:p>
+      <w:pPr>
+        <w:rPr>
+          <w:color w:val="000000" w:themeColor="text1"/>
+        </w:rPr>
+      </w:pPr>
+      <w:r>
+        <w:rPr>
+          <w:color w:val="000000" w:themeColor="text1"/>
+        </w:rPr>
+        <w:t xml:space="preserve">Para a segunda abordagem foi treinada uma árvore de decisão com um </w:t>
+      </w:r>
+      <w:proofErr w:type="spellStart"/>
+      <w:r>
+        <w:rPr>
+          <w:color w:val="000000" w:themeColor="text1"/>
+        </w:rPr>
+        <w:t>dataset</w:t>
+      </w:r>
+      <w:proofErr w:type="spellEnd"/>
+      <w:r>
+        <w:rPr>
+          <w:color w:val="000000" w:themeColor="text1"/>
+        </w:rPr>
+        <w:t xml:space="preserve"> de jogadas do quatro em linha usando o </w:t>
+      </w:r>
+      <w:proofErr w:type="spellStart"/>
+      <w:r>
+        <w:rPr>
+          <w:color w:val="000000" w:themeColor="text1"/>
+        </w:rPr>
+        <w:t>mcts</w:t>
+      </w:r>
+      <w:proofErr w:type="spellEnd"/>
+      <w:r>
+        <w:rPr>
+          <w:color w:val="000000" w:themeColor="text1"/>
+        </w:rPr>
+        <w:t>.</w:t>
+      </w:r>
+    </w:p>
+    <w:p>
+      <w:r>
+        <w:t>Este recolh</w:t>
+      </w:r>
+      <w:r>
+        <w:t>eu</w:t>
+      </w:r>
+      <w:r>
+        <w:t xml:space="preserve"> pares (estado, movimento) para ensinar a árvore a prever as jogadas.</w:t>
+      </w:r>
+    </w:p>
+    <w:p>
+      <w:pPr>
+        <w:rPr>
+          <w:color w:val="FF0000"/>
+        </w:rPr>
+      </w:pPr>
+      <w:r>
+        <w:rPr>
+          <w:color w:val="FF0000"/>
+        </w:rPr>
+        <w:t>[decision_tree_builder.py]</w:t>
+      </w:r>
+    </w:p>
+    <w:p>
+      <w:r>
+        <w:t xml:space="preserve">O nosso </w:t>
+      </w:r>
+      <w:r>
+        <w:t xml:space="preserve">Algoritmo de </w:t>
+      </w:r>
+      <w:proofErr w:type="spellStart"/>
+      <w:r>
+        <w:t>Dichotomização</w:t>
+      </w:r>
+      <w:proofErr w:type="spellEnd"/>
+      <w:r>
+        <w:t xml:space="preserve"> Iterativa 3 (ID3)</w:t>
+      </w:r>
+      <w:r>
+        <w:t xml:space="preserve"> está organizado em 3 passos: </w:t>
+      </w:r>
+    </w:p>
+    <w:p>
+      <w:r>
+        <w:t>- A entropia</w:t>
+      </w:r>
+      <w:r>
+        <w:t xml:space="preserve"> [fórmula da entropia e função]</w:t>
+      </w:r>
+    </w:p>
+    <w:p>
+      <w:r>
+        <w:t xml:space="preserve">- O ganho de informação para cada </w:t>
+      </w:r>
+      <w:proofErr w:type="spellStart"/>
+      <w:r>
+        <w:t>feature</w:t>
+      </w:r>
+      <w:proofErr w:type="spellEnd"/>
+      <w:r>
+        <w:t xml:space="preserve"> f, onde é selecionada a </w:t>
+      </w:r>
+      <w:proofErr w:type="spellStart"/>
+      <w:r>
+        <w:t>feature</w:t>
+      </w:r>
+      <w:proofErr w:type="spellEnd"/>
+      <w:r>
+        <w:t xml:space="preserve"> que maximiza esse ganho</w:t>
+      </w:r>
+      <w:r>
+        <w:t xml:space="preserve"> [fórmula de ganho e função]</w:t>
+      </w:r>
+    </w:p>
+    <w:p>
+      <w:r>
+        <w:t>- Recursão</w:t>
+      </w:r>
+      <w:r>
+        <w:t xml:space="preserve"> </w:t>
+      </w:r>
+      <w:r>
+        <w:rPr>
+          <w:color w:val="FF0000"/>
+        </w:rPr>
+        <w:t xml:space="preserve">[função id3 -&gt; linha </w:t>
+      </w:r>
+      <w:proofErr w:type="spellStart"/>
+      <w:r>
+        <w:rPr>
+          <w:color w:val="FF0000"/>
+        </w:rPr>
+        <w:t>child</w:t>
+      </w:r>
+      <w:proofErr w:type="spellEnd"/>
+      <w:r>
+        <w:rPr>
+          <w:color w:val="FF0000"/>
+        </w:rPr>
+        <w:t xml:space="preserve"> = id3(...)]</w:t>
       </w:r>
     </w:p>
     <w:p/>
     <w:p>
-      <w:r>
-        <w:t xml:space="preserve">Para validar a nossa implementação do ID3, utilizamos inicialmente o </w:t>
+      <w:pPr>
+        <w:rPr>
+          <w:color w:val="FF0000"/>
+        </w:rPr>
+      </w:pPr>
+      <w:r>
+        <w:rPr>
+          <w:color w:val="FF0000"/>
+        </w:rPr>
+        <w:t>[função id3 no geral]</w:t>
+      </w:r>
+    </w:p>
+    <w:p>
+      <w:r>
+        <w:t xml:space="preserve">A função id3() implementa essa recursão e a função </w:t>
+      </w:r>
+      <w:proofErr w:type="spellStart"/>
+      <w:proofErr w:type="gramStart"/>
+      <w:r>
+        <w:t>predict</w:t>
+      </w:r>
+      <w:proofErr w:type="spellEnd"/>
+      <w:r>
+        <w:rPr>
+          <w:color w:val="FF0000"/>
+        </w:rPr>
+        <w:t>(</w:t>
+      </w:r>
+      <w:proofErr w:type="gramEnd"/>
+      <w:r>
+        <w:rPr>
+          <w:color w:val="FF0000"/>
+        </w:rPr>
+        <w:t>)</w:t>
+      </w:r>
+      <w:r>
+        <w:rPr>
+          <w:color w:val="FF0000"/>
+        </w:rPr>
+        <w:t xml:space="preserve"> [mostrar função </w:t>
+      </w:r>
+      <w:proofErr w:type="spellStart"/>
+      <w:r>
+        <w:rPr>
+          <w:color w:val="FF0000"/>
+        </w:rPr>
+        <w:t>predict</w:t>
+      </w:r>
+      <w:proofErr w:type="spellEnd"/>
+      <w:r>
+        <w:rPr>
+          <w:color w:val="FF0000"/>
+        </w:rPr>
+        <w:t>]</w:t>
+      </w:r>
+      <w:r>
+        <w:t xml:space="preserve"> percorre a árvore para rotular novos estados.</w:t>
+      </w:r>
+    </w:p>
+    <w:p/>
+    <w:p>
+      <w:pPr>
+        <w:rPr>
+          <w:color w:val="FF0000"/>
+        </w:rPr>
+      </w:pPr>
+      <w:r>
+        <w:rPr>
+          <w:color w:val="FF0000"/>
+        </w:rPr>
+        <w:t>[iris_test.py</w:t>
+      </w:r>
+      <w:r>
+        <w:rPr>
+          <w:color w:val="FF0000"/>
+        </w:rPr>
+        <w:t xml:space="preserve">, dando </w:t>
+      </w:r>
+      <w:proofErr w:type="spellStart"/>
+      <w:r>
+        <w:rPr>
+          <w:color w:val="FF0000"/>
+        </w:rPr>
+        <w:t>scroll</w:t>
+      </w:r>
+      <w:proofErr w:type="spellEnd"/>
+      <w:r>
+        <w:rPr>
+          <w:color w:val="FF0000"/>
+        </w:rPr>
+        <w:t>]</w:t>
+      </w:r>
+    </w:p>
+    <w:p>
+      <w:r>
+        <w:t xml:space="preserve">Validámos a nossa implementação do ID3, usando o </w:t>
       </w:r>
       <w:proofErr w:type="spellStart"/>
       <w:r>
@@ -568,193 +1240,319 @@
       </w:r>
     </w:p>
     <w:p/>
-    <w:p>
-      <w:r>
-        <w:rPr>
-          <w:highlight w:val="yellow"/>
-        </w:rPr>
-        <w:t xml:space="preserve">- Gerar </w:t>
-      </w:r>
-      <w:proofErr w:type="spellStart"/>
-      <w:r>
-        <w:rPr>
-          <w:highlight w:val="yellow"/>
-        </w:rPr>
-        <w:t>dataset</w:t>
-      </w:r>
-      <w:proofErr w:type="spellEnd"/>
-      <w:r>
+    <w:p/>
+    <w:p>
+      <w:pPr>
+        <w:rPr>
+          <w:b/>
+          <w:bCs/>
+        </w:rPr>
+      </w:pPr>
+      <w:r>
+        <w:rPr>
+          <w:b/>
+          <w:bCs/>
+        </w:rPr>
+        <w:t xml:space="preserve">       5.     Resultados </w:t>
+      </w:r>
+      <w:r>
+        <w:rPr>
+          <w:b/>
+          <w:bCs/>
+        </w:rPr>
+        <w:t>(3:20-4:00)</w:t>
+      </w:r>
+      <w:r>
+        <w:rPr>
+          <w:b/>
+          <w:bCs/>
+        </w:rPr>
         <w:t xml:space="preserve"> </w:t>
       </w:r>
+      <w:r>
+        <w:rPr>
+          <w:b/>
+          <w:bCs/>
+          <w:color w:val="FF0000"/>
+        </w:rPr>
+        <w:t>[Rita]</w:t>
+      </w:r>
+    </w:p>
+    <w:p>
+      <w:pPr>
+        <w:rPr>
+          <w:color w:val="FF0000"/>
+        </w:rPr>
+      </w:pPr>
+      <w:proofErr w:type="gramStart"/>
+      <w:r>
+        <w:rPr>
+          <w:color w:val="FF0000"/>
+        </w:rPr>
+        <w:t>[ game.py</w:t>
+      </w:r>
+      <w:proofErr w:type="gramEnd"/>
+      <w:r>
+        <w:rPr>
+          <w:color w:val="FF0000"/>
+        </w:rPr>
+        <w:t>, mostrar as funções de cada modo]</w:t>
+      </w:r>
+    </w:p>
+    <w:p>
+      <w:r>
+        <w:t xml:space="preserve">Após isto, já é possível jogar o jogo completo, no qual foram criadas 4 funções/modos: jogador contra jogador; </w:t>
+      </w:r>
+      <w:r>
+        <w:t xml:space="preserve">jogador contra </w:t>
+      </w:r>
+      <w:proofErr w:type="spellStart"/>
+      <w:r>
+        <w:t>mcts</w:t>
+      </w:r>
+      <w:proofErr w:type="spellEnd"/>
+      <w:r>
+        <w:t xml:space="preserve">; jogador contra árvore e </w:t>
+      </w:r>
+      <w:proofErr w:type="spellStart"/>
+      <w:r>
+        <w:t>mcts</w:t>
+      </w:r>
+      <w:proofErr w:type="spellEnd"/>
+      <w:r>
+        <w:t xml:space="preserve"> contra árvore.</w:t>
+      </w:r>
+    </w:p>
+    <w:p>
+      <w:pPr>
+        <w:rPr>
+          <w:color w:val="FF0000"/>
+        </w:rPr>
+      </w:pPr>
+      <w:r>
+        <w:rPr>
+          <w:color w:val="FF0000"/>
+        </w:rPr>
+        <w:t>[</w:t>
+      </w:r>
+      <w:r>
+        <w:rPr>
+          <w:color w:val="FF0000"/>
+        </w:rPr>
+        <w:t>arvore</w:t>
+      </w:r>
+      <w:r>
+        <w:rPr>
+          <w:color w:val="FF0000"/>
+        </w:rPr>
+        <w:t xml:space="preserve"> contra </w:t>
+      </w:r>
+      <w:proofErr w:type="spellStart"/>
+      <w:r>
+        <w:rPr>
+          <w:color w:val="FF0000"/>
+        </w:rPr>
+        <w:t>mcts</w:t>
+      </w:r>
+      <w:proofErr w:type="spellEnd"/>
+      <w:r>
+        <w:rPr>
+          <w:color w:val="FF0000"/>
+        </w:rPr>
+        <w:t>-&gt; improviso</w:t>
+      </w:r>
+      <w:r>
+        <w:rPr>
+          <w:color w:val="FF0000"/>
+        </w:rPr>
+        <w:t>]</w:t>
+      </w:r>
+    </w:p>
+    <w:p>
+      <w:pPr>
+        <w:rPr>
+          <w:color w:val="000000" w:themeColor="text1"/>
+        </w:rPr>
+      </w:pPr>
+    </w:p>
+    <w:p>
+      <w:r>
+        <w:t xml:space="preserve">O MCTS processa 77 </w:t>
+      </w:r>
+      <w:proofErr w:type="spellStart"/>
+      <w:r>
+        <w:t>rollouts</w:t>
+      </w:r>
+      <w:proofErr w:type="spellEnd"/>
+      <w:r>
+        <w:t xml:space="preserve"> por segundo, tem um tempo médio de decisão de aproximadamente 3 segundos e um </w:t>
+      </w:r>
+      <w:proofErr w:type="spellStart"/>
+      <w:r>
+        <w:t>win</w:t>
+      </w:r>
+      <w:proofErr w:type="spellEnd"/>
+      <w:r>
+        <w:t xml:space="preserve"> rate de 100% contra uma árvore de decisão em 3 jogos.</w:t>
+      </w:r>
+      <w:r>
+        <w:t xml:space="preserve"> </w:t>
+      </w:r>
+      <w:r>
+        <w:rPr>
+          <w:color w:val="FF0000"/>
+        </w:rPr>
+        <w:t>[mostrar cada função que gera os resultados]</w:t>
+      </w:r>
+    </w:p>
+    <w:p>
+      <w:pPr>
+        <w:rPr>
+          <w:b/>
+          <w:bCs/>
+        </w:rPr>
+      </w:pPr>
+      <w:r>
+        <w:rPr>
+          <w:b/>
+          <w:bCs/>
+        </w:rPr>
+        <w:t xml:space="preserve">       6.    Discussão de Resultados (4:00 – 4:45)</w:t>
+      </w:r>
+      <w:r>
+        <w:rPr>
+          <w:b/>
+          <w:bCs/>
+        </w:rPr>
+        <w:t xml:space="preserve"> </w:t>
+      </w:r>
+      <w:r>
+        <w:rPr>
+          <w:b/>
+          <w:bCs/>
+          <w:color w:val="FF0000"/>
+        </w:rPr>
+        <w:t>[Rita]</w:t>
+      </w:r>
+    </w:p>
+    <w:p>
+      <w:pPr>
+        <w:rPr>
+          <w:color w:val="FF0000"/>
+        </w:rPr>
+      </w:pPr>
+      <w:r>
+        <w:rPr>
+          <w:color w:val="FF0000"/>
+        </w:rPr>
+        <w:t>[gráfico de barras do número de jogadas]</w:t>
+      </w:r>
+    </w:p>
+    <w:p>
+      <w:r>
+        <w:t>Para além dos aspetos falados anteriormente, também é possível analisar que o MCTS tende a escolher colunas centrais, especialmente a coluna 3</w:t>
+      </w:r>
+      <w:r>
+        <w:t xml:space="preserve">. </w:t>
+      </w:r>
+      <w:r>
+        <w:t xml:space="preserve">Isto reflete a estratégia de controlo do centro, pois maximiza o </w:t>
+      </w:r>
+      <w:r>
+        <w:t>número</w:t>
+      </w:r>
+      <w:r>
+        <w:t xml:space="preserve"> de linhas de quatro possíveis e permite flexibilidade. No entanto, </w:t>
+      </w:r>
+      <w:r>
+        <w:t>causa um viés no modelo ID3, que vai aprender melhor a coluna 3 do que o resto das amostras, baixando assim a acurácia.</w:t>
+      </w:r>
+    </w:p>
+    <w:p>
+      <w:pPr>
+        <w:rPr>
+          <w:color w:val="FF0000"/>
+        </w:rPr>
+      </w:pPr>
+      <w:r>
+        <w:rPr>
+          <w:color w:val="FF0000"/>
+        </w:rPr>
+        <w:t>[tabela de comparação]</w:t>
+      </w:r>
+    </w:p>
+    <w:p>
+      <w:r>
+        <w:t>No geral, cada abordagem tem os seus pontos fortes e fracos.</w:t>
+      </w:r>
+    </w:p>
+    <w:p>
+      <w:r>
+        <w:lastRenderedPageBreak/>
+        <w:t xml:space="preserve">O MCTS é adaptável a diferentes jogos, é dinâmico, mas tem um alto custo computacional. Já a árvore de decisão é rápida em termos de previsão, mas tem uma baixa robustez em cenários de alta dimensão. </w:t>
+      </w:r>
+    </w:p>
+    <w:p>
+      <w:r>
+        <w:t>Em cenários simples o ID3 consegue competir razoavelmente bem, mas em cenários complexos o MCTS supera-a.</w:t>
+      </w:r>
     </w:p>
     <w:p/>
-    <w:p>
-      <w:r>
-        <w:t xml:space="preserve">De seguida, gerámos um </w:t>
-      </w:r>
-      <w:proofErr w:type="spellStart"/>
-      <w:r>
-        <w:t>dataset</w:t>
-      </w:r>
-      <w:proofErr w:type="spellEnd"/>
-      <w:r>
-        <w:t xml:space="preserve"> de jogadas do Quatro em linha usando o MCTS. Este recolhia pares (estado, movimento) para ensinar a árvore de decisão a prever as jogadas.</w:t>
-      </w:r>
-    </w:p>
     <w:p/>
     <w:p>
       <w:pPr>
         <w:rPr>
-          <w:highlight w:val="yellow"/>
-        </w:rPr>
-      </w:pPr>
-      <w:r>
-        <w:rPr>
-          <w:highlight w:val="yellow"/>
-        </w:rPr>
-        <w:t xml:space="preserve">- Explicação do código do ID3 </w:t>
-      </w:r>
-    </w:p>
-    <w:p>
-      <w:r>
-        <w:rPr>
-          <w:highlight w:val="yellow"/>
-        </w:rPr>
-        <w:t>- Inclusão de teoria (Cálculos da árvore de decisão)</w:t>
-      </w:r>
-    </w:p>
-    <w:p/>
-    <w:p>
-      <w:r>
-        <w:t xml:space="preserve">O nosso </w:t>
-      </w:r>
-      <w:r>
-        <w:t xml:space="preserve">Algoritmo de </w:t>
-      </w:r>
-      <w:proofErr w:type="spellStart"/>
-      <w:r>
-        <w:t>Dichotomização</w:t>
-      </w:r>
-      <w:proofErr w:type="spellEnd"/>
-      <w:r>
-        <w:t xml:space="preserve"> Iterativa 3 (ID3)</w:t>
-      </w:r>
-      <w:r>
-        <w:t xml:space="preserve"> está organizado em 3 passos: </w:t>
-      </w:r>
-    </w:p>
-    <w:p>
-      <w:r>
-        <w:t>- A entropia</w:t>
-      </w:r>
-      <w:r>
-        <w:t>, para um no com rótulos y</w:t>
-      </w:r>
-    </w:p>
-    <w:p>
-      <w:r>
-        <w:t xml:space="preserve">- O ganho de informação para cada </w:t>
-      </w:r>
-      <w:proofErr w:type="spellStart"/>
-      <w:r>
-        <w:t>feature</w:t>
-      </w:r>
-      <w:proofErr w:type="spellEnd"/>
-      <w:r>
-        <w:t xml:space="preserve"> f, onde é selecionada a </w:t>
-      </w:r>
-      <w:proofErr w:type="spellStart"/>
-      <w:r>
-        <w:t>feature</w:t>
-      </w:r>
-      <w:proofErr w:type="spellEnd"/>
-      <w:r>
-        <w:t xml:space="preserve"> que maximiza esse ganho</w:t>
-      </w:r>
-    </w:p>
-    <w:p>
-      <w:r>
-        <w:t>- Recursão: dividimos o conjunto pelo valor escolhido e repetimos até aos rótulos serem puros ou atingirmos profundidade máxima</w:t>
-      </w:r>
-    </w:p>
-    <w:p/>
-    <w:p>
-      <w:r>
-        <w:t xml:space="preserve">A função id3() implementa essa recursão e a função </w:t>
-      </w:r>
-      <w:proofErr w:type="spellStart"/>
-      <w:r>
-        <w:t>predict</w:t>
-      </w:r>
-      <w:proofErr w:type="spellEnd"/>
-      <w:r>
-        <w:t>() percorre a árvore para rotular novos estados.</w:t>
-      </w:r>
-    </w:p>
-    <w:p/>
-    <w:p>
-      <w:r>
-        <w:t xml:space="preserve">       5.     Resultados </w:t>
-      </w:r>
-      <w:r>
-        <w:t>(3:20-</w:t>
-      </w:r>
-      <w:r>
-        <w:t>4:00)</w:t>
-      </w:r>
-    </w:p>
-    <w:p>
-      <w:r>
-        <w:t xml:space="preserve">- </w:t>
-      </w:r>
-      <w:r>
-        <w:t xml:space="preserve">Mostrar células e explicar jogadas </w:t>
-      </w:r>
-    </w:p>
-    <w:p>
-      <w:r>
-        <w:t>- Desempenho do MCTS</w:t>
-      </w:r>
-    </w:p>
-    <w:p>
-      <w:r>
-        <w:t>- Não jogar um jogo inteiro, mas fazer algumas jogadas para demonstração ao vivo</w:t>
-      </w:r>
-    </w:p>
-    <w:p>
-      <w:r>
-        <w:t xml:space="preserve">       6.    Discussão de Resultados (4:00 – 4:45)</w:t>
-      </w:r>
-    </w:p>
-    <w:p>
-      <w:r>
-        <w:t>- Pontos fortes e fracos de cada algoritmo e sua comparação</w:t>
-      </w:r>
-    </w:p>
-    <w:p>
-      <w:r>
-        <w:t xml:space="preserve">- Análise de gráficos do </w:t>
-      </w:r>
-      <w:proofErr w:type="spellStart"/>
-      <w:r>
-        <w:t>notebook</w:t>
-      </w:r>
-      <w:proofErr w:type="spellEnd"/>
-    </w:p>
-    <w:p>
-      <w:r>
+          <w:b/>
+          <w:bCs/>
+        </w:rPr>
+      </w:pPr>
+      <w:r>
+        <w:rPr>
+          <w:b/>
+          <w:bCs/>
+        </w:rPr>
         <w:t xml:space="preserve">       7. Conclusão (4:45 – ~5:00)</w:t>
       </w:r>
-    </w:p>
-    <w:p>
-      <w:r>
-        <w:lastRenderedPageBreak/>
-        <w:t>- Conclusão breve</w:t>
-      </w:r>
-    </w:p>
-    <w:p>
-      <w:r>
-        <w:t xml:space="preserve">      </w:t>
+      <w:r>
+        <w:rPr>
+          <w:b/>
+          <w:bCs/>
+        </w:rPr>
+        <w:t xml:space="preserve"> </w:t>
+      </w:r>
+      <w:r>
+        <w:rPr>
+          <w:b/>
+          <w:bCs/>
+          <w:color w:val="FF0000"/>
+        </w:rPr>
+        <w:t>[Rita]</w:t>
+      </w:r>
+    </w:p>
+    <w:p>
+      <w:pPr>
+        <w:rPr>
+          <w:color w:val="FF0000"/>
+        </w:rPr>
+      </w:pPr>
+      <w:proofErr w:type="gramStart"/>
+      <w:r>
+        <w:rPr>
+          <w:color w:val="FF0000"/>
+        </w:rPr>
+        <w:t>[ conclusão</w:t>
+      </w:r>
+      <w:proofErr w:type="gramEnd"/>
+      <w:r>
+        <w:rPr>
+          <w:color w:val="FF0000"/>
+        </w:rPr>
+        <w:t>]</w:t>
+      </w:r>
+    </w:p>
+    <w:p>
+      <w:r>
+        <w:t>Conclui-se assim que o ID3 é útil para demonstrar como a inteligência artificial pode tomar decisões com base em exemplos passados, mas não reage bem a situações fora do padrão. O MCTS pelo contrário, é mais adaptável e inteligente em tempo real.</w:t>
       </w:r>
     </w:p>
     <w:p/>
@@ -1088,6 +1886,96 @@
       </w:pPr>
     </w:lvl>
   </w:abstractNum>
+  <w:abstractNum w:abstractNumId="3" w15:restartNumberingAfterBreak="0">
+    <w:nsid w:val="39A41A03"/>
+    <w:multiLevelType w:val="hybridMultilevel"/>
+    <w:tmpl w:val="343AEF4E"/>
+    <w:lvl w:ilvl="0" w:tplc="0816000F">
+      <w:start w:val="3"/>
+      <w:numFmt w:val="decimal"/>
+      <w:lvlText w:val="%1."/>
+      <w:lvlJc w:val="left"/>
+      <w:pPr>
+        <w:ind w:left="720" w:hanging="360"/>
+      </w:pPr>
+      <w:rPr>
+        <w:rFonts w:hint="default"/>
+        <w:color w:val="auto"/>
+      </w:rPr>
+    </w:lvl>
+    <w:lvl w:ilvl="1" w:tplc="08160019" w:tentative="1">
+      <w:start w:val="1"/>
+      <w:numFmt w:val="lowerLetter"/>
+      <w:lvlText w:val="%2."/>
+      <w:lvlJc w:val="left"/>
+      <w:pPr>
+        <w:ind w:left="1440" w:hanging="360"/>
+      </w:pPr>
+    </w:lvl>
+    <w:lvl w:ilvl="2" w:tplc="0816001B" w:tentative="1">
+      <w:start w:val="1"/>
+      <w:numFmt w:val="lowerRoman"/>
+      <w:lvlText w:val="%3."/>
+      <w:lvlJc w:val="right"/>
+      <w:pPr>
+        <w:ind w:left="2160" w:hanging="180"/>
+      </w:pPr>
+    </w:lvl>
+    <w:lvl w:ilvl="3" w:tplc="0816000F" w:tentative="1">
+      <w:start w:val="1"/>
+      <w:numFmt w:val="decimal"/>
+      <w:lvlText w:val="%4."/>
+      <w:lvlJc w:val="left"/>
+      <w:pPr>
+        <w:ind w:left="2880" w:hanging="360"/>
+      </w:pPr>
+    </w:lvl>
+    <w:lvl w:ilvl="4" w:tplc="08160019" w:tentative="1">
+      <w:start w:val="1"/>
+      <w:numFmt w:val="lowerLetter"/>
+      <w:lvlText w:val="%5."/>
+      <w:lvlJc w:val="left"/>
+      <w:pPr>
+        <w:ind w:left="3600" w:hanging="360"/>
+      </w:pPr>
+    </w:lvl>
+    <w:lvl w:ilvl="5" w:tplc="0816001B" w:tentative="1">
+      <w:start w:val="1"/>
+      <w:numFmt w:val="lowerRoman"/>
+      <w:lvlText w:val="%6."/>
+      <w:lvlJc w:val="right"/>
+      <w:pPr>
+        <w:ind w:left="4320" w:hanging="180"/>
+      </w:pPr>
+    </w:lvl>
+    <w:lvl w:ilvl="6" w:tplc="0816000F" w:tentative="1">
+      <w:start w:val="1"/>
+      <w:numFmt w:val="decimal"/>
+      <w:lvlText w:val="%7."/>
+      <w:lvlJc w:val="left"/>
+      <w:pPr>
+        <w:ind w:left="5040" w:hanging="360"/>
+      </w:pPr>
+    </w:lvl>
+    <w:lvl w:ilvl="7" w:tplc="08160019" w:tentative="1">
+      <w:start w:val="1"/>
+      <w:numFmt w:val="lowerLetter"/>
+      <w:lvlText w:val="%8."/>
+      <w:lvlJc w:val="left"/>
+      <w:pPr>
+        <w:ind w:left="5760" w:hanging="360"/>
+      </w:pPr>
+    </w:lvl>
+    <w:lvl w:ilvl="8" w:tplc="0816001B" w:tentative="1">
+      <w:start w:val="1"/>
+      <w:numFmt w:val="lowerRoman"/>
+      <w:lvlText w:val="%9."/>
+      <w:lvlJc w:val="right"/>
+      <w:pPr>
+        <w:ind w:left="6480" w:hanging="180"/>
+      </w:pPr>
+    </w:lvl>
+  </w:abstractNum>
   <w:num w:numId="1" w16cid:durableId="1522205619">
     <w:abstractNumId w:val="2"/>
   </w:num>
@@ -1096,6 +1984,9 @@
   </w:num>
   <w:num w:numId="3" w16cid:durableId="976761265">
     <w:abstractNumId w:val="0"/>
+  </w:num>
+  <w:num w:numId="4" w16cid:durableId="1768039052">
+    <w:abstractNumId w:val="3"/>
   </w:num>
 </w:numbering>
 </file>

</xml_diff>